<commit_message>
Updated with fixed contents.
</commit_message>
<xml_diff>
--- a/CP1Extras.docx
+++ b/CP1Extras.docx
@@ -17,7 +17,7 @@
           <w:szCs w:val="48"/>
         </w:rPr>
       </w:pPr>
-      <w:bookmarkStart w:id="0" w:name="_Toc86164771"/>
+      <w:bookmarkStart w:id="0" w:name="_Toc86934558"/>
       <w:r>
         <w:rPr>
           <w:bCs/>
@@ -170,7 +170,7 @@
           <w:r>
             <w:fldChar w:fldCharType="separate"/>
           </w:r>
-          <w:hyperlink w:anchor="_Toc86164771" w:history="1">
+          <w:hyperlink w:anchor="_Toc86934558" w:history="1">
             <w:r>
               <w:rPr>
                 <w:rStyle w:val="Hyperlink"/>
@@ -198,7 +198,7 @@
                 <w:noProof/>
                 <w:webHidden/>
               </w:rPr>
-              <w:instrText xml:space="preserve"> PAGEREF _Toc86164771 \h </w:instrText>
+              <w:instrText xml:space="preserve"> PAGEREF _Toc86934558 \h </w:instrText>
             </w:r>
             <w:r>
               <w:rPr>
@@ -243,7 +243,7 @@
               <w:lang w:eastAsia="en-AU"/>
             </w:rPr>
           </w:pPr>
-          <w:hyperlink w:anchor="_Toc86164772" w:history="1">
+          <w:hyperlink w:anchor="_Toc86934559" w:history="1">
             <w:r>
               <w:rPr>
                 <w:rStyle w:val="Hyperlink"/>
@@ -286,7 +286,7 @@
                 <w:noProof/>
                 <w:webHidden/>
               </w:rPr>
-              <w:instrText xml:space="preserve"> PAGEREF _Toc86164772 \h </w:instrText>
+              <w:instrText xml:space="preserve"> PAGEREF _Toc86934559 \h </w:instrText>
             </w:r>
             <w:r>
               <w:rPr>
@@ -331,7 +331,7 @@
               <w:lang w:eastAsia="en-AU"/>
             </w:rPr>
           </w:pPr>
-          <w:hyperlink w:anchor="_Toc86164773" w:history="1">
+          <w:hyperlink w:anchor="_Toc86934560" w:history="1">
             <w:r>
               <w:rPr>
                 <w:rStyle w:val="Hyperlink"/>
@@ -374,7 +374,7 @@
                 <w:noProof/>
                 <w:webHidden/>
               </w:rPr>
-              <w:instrText xml:space="preserve"> PAGEREF _Toc86164773 \h </w:instrText>
+              <w:instrText xml:space="preserve"> PAGEREF _Toc86934560 \h </w:instrText>
             </w:r>
             <w:r>
               <w:rPr>
@@ -419,7 +419,7 @@
               <w:lang w:eastAsia="en-AU"/>
             </w:rPr>
           </w:pPr>
-          <w:hyperlink w:anchor="_Toc86164774" w:history="1">
+          <w:hyperlink w:anchor="_Toc86934561" w:history="1">
             <w:r>
               <w:rPr>
                 <w:rStyle w:val="Hyperlink"/>
@@ -462,7 +462,7 @@
                 <w:noProof/>
                 <w:webHidden/>
               </w:rPr>
-              <w:instrText xml:space="preserve"> PAGEREF _Toc86164774 \h </w:instrText>
+              <w:instrText xml:space="preserve"> PAGEREF _Toc86934561 \h </w:instrText>
             </w:r>
             <w:r>
               <w:rPr>
@@ -507,7 +507,7 @@
               <w:lang w:eastAsia="en-AU"/>
             </w:rPr>
           </w:pPr>
-          <w:hyperlink w:anchor="_Toc86164775" w:history="1">
+          <w:hyperlink w:anchor="_Toc86934562" w:history="1">
             <w:r>
               <w:rPr>
                 <w:rStyle w:val="Hyperlink"/>
@@ -550,7 +550,7 @@
                 <w:noProof/>
                 <w:webHidden/>
               </w:rPr>
-              <w:instrText xml:space="preserve"> PAGEREF _Toc86164775 \h </w:instrText>
+              <w:instrText xml:space="preserve"> PAGEREF _Toc86934562 \h </w:instrText>
             </w:r>
             <w:r>
               <w:rPr>
@@ -595,7 +595,7 @@
               <w:lang w:eastAsia="en-AU"/>
             </w:rPr>
           </w:pPr>
-          <w:hyperlink w:anchor="_Toc86164776" w:history="1">
+          <w:hyperlink w:anchor="_Toc86934563" w:history="1">
             <w:r>
               <w:rPr>
                 <w:rStyle w:val="Hyperlink"/>
@@ -638,7 +638,7 @@
                 <w:noProof/>
                 <w:webHidden/>
               </w:rPr>
-              <w:instrText xml:space="preserve"> PAGEREF _Toc86164776 \h </w:instrText>
+              <w:instrText xml:space="preserve"> PAGEREF _Toc86934563 \h </w:instrText>
             </w:r>
             <w:r>
               <w:rPr>
@@ -683,7 +683,7 @@
               <w:lang w:eastAsia="en-AU"/>
             </w:rPr>
           </w:pPr>
-          <w:hyperlink w:anchor="_Toc86164777" w:history="1">
+          <w:hyperlink w:anchor="_Toc86934564" w:history="1">
             <w:r>
               <w:rPr>
                 <w:rStyle w:val="Hyperlink"/>
@@ -726,7 +726,7 @@
                 <w:noProof/>
                 <w:webHidden/>
               </w:rPr>
-              <w:instrText xml:space="preserve"> PAGEREF _Toc86164777 \h </w:instrText>
+              <w:instrText xml:space="preserve"> PAGEREF _Toc86934564 \h </w:instrText>
             </w:r>
             <w:r>
               <w:rPr>
@@ -771,7 +771,7 @@
               <w:lang w:eastAsia="en-AU"/>
             </w:rPr>
           </w:pPr>
-          <w:hyperlink w:anchor="_Toc86164778" w:history="1">
+          <w:hyperlink w:anchor="_Toc86934565" w:history="1">
             <w:r>
               <w:rPr>
                 <w:rStyle w:val="Hyperlink"/>
@@ -814,7 +814,7 @@
                 <w:noProof/>
                 <w:webHidden/>
               </w:rPr>
-              <w:instrText xml:space="preserve"> PAGEREF _Toc86164778 \h </w:instrText>
+              <w:instrText xml:space="preserve"> PAGEREF _Toc86934565 \h </w:instrText>
             </w:r>
             <w:r>
               <w:rPr>
@@ -859,7 +859,7 @@
               <w:lang w:eastAsia="en-AU"/>
             </w:rPr>
           </w:pPr>
-          <w:hyperlink w:anchor="_Toc86164779" w:history="1">
+          <w:hyperlink w:anchor="_Toc86934566" w:history="1">
             <w:r>
               <w:rPr>
                 <w:rStyle w:val="Hyperlink"/>
@@ -904,7 +904,7 @@
                 <w:noProof/>
                 <w:webHidden/>
               </w:rPr>
-              <w:instrText xml:space="preserve"> PAGEREF _Toc86164779 \h </w:instrText>
+              <w:instrText xml:space="preserve"> PAGEREF _Toc86934566 \h </w:instrText>
             </w:r>
             <w:r>
               <w:rPr>
@@ -949,7 +949,7 @@
               <w:lang w:eastAsia="en-AU"/>
             </w:rPr>
           </w:pPr>
-          <w:hyperlink w:anchor="_Toc86164780" w:history="1">
+          <w:hyperlink w:anchor="_Toc86934567" w:history="1">
             <w:r>
               <w:rPr>
                 <w:rStyle w:val="Hyperlink"/>
@@ -992,7 +992,7 @@
                 <w:noProof/>
                 <w:webHidden/>
               </w:rPr>
-              <w:instrText xml:space="preserve"> PAGEREF _Toc86164780 \h </w:instrText>
+              <w:instrText xml:space="preserve"> PAGEREF _Toc86934567 \h </w:instrText>
             </w:r>
             <w:r>
               <w:rPr>
@@ -1037,7 +1037,7 @@
               <w:lang w:eastAsia="en-AU"/>
             </w:rPr>
           </w:pPr>
-          <w:hyperlink w:anchor="_Toc86164781" w:history="1">
+          <w:hyperlink w:anchor="_Toc86934568" w:history="1">
             <w:r>
               <w:rPr>
                 <w:rStyle w:val="Hyperlink"/>
@@ -1080,7 +1080,7 @@
                 <w:noProof/>
                 <w:webHidden/>
               </w:rPr>
-              <w:instrText xml:space="preserve"> PAGEREF _Toc86164781 \h </w:instrText>
+              <w:instrText xml:space="preserve"> PAGEREF _Toc86934568 \h </w:instrText>
             </w:r>
             <w:r>
               <w:rPr>
@@ -1125,7 +1125,7 @@
               <w:lang w:eastAsia="en-AU"/>
             </w:rPr>
           </w:pPr>
-          <w:hyperlink w:anchor="_Toc86164782" w:history="1">
+          <w:hyperlink w:anchor="_Toc86934569" w:history="1">
             <w:r>
               <w:rPr>
                 <w:rStyle w:val="Hyperlink"/>
@@ -1168,7 +1168,7 @@
                 <w:noProof/>
                 <w:webHidden/>
               </w:rPr>
-              <w:instrText xml:space="preserve"> PAGEREF _Toc86164782 \h </w:instrText>
+              <w:instrText xml:space="preserve"> PAGEREF _Toc86934569 \h </w:instrText>
             </w:r>
             <w:r>
               <w:rPr>
@@ -1213,7 +1213,7 @@
               <w:lang w:eastAsia="en-AU"/>
             </w:rPr>
           </w:pPr>
-          <w:hyperlink w:anchor="_Toc86164783" w:history="1">
+          <w:hyperlink w:anchor="_Toc86934570" w:history="1">
             <w:r>
               <w:rPr>
                 <w:rStyle w:val="Hyperlink"/>
@@ -1256,7 +1256,7 @@
                 <w:noProof/>
                 <w:webHidden/>
               </w:rPr>
-              <w:instrText xml:space="preserve"> PAGEREF _Toc86164783 \h </w:instrText>
+              <w:instrText xml:space="preserve"> PAGEREF _Toc86934570 \h </w:instrText>
             </w:r>
             <w:r>
               <w:rPr>
@@ -1301,7 +1301,7 @@
               <w:lang w:eastAsia="en-AU"/>
             </w:rPr>
           </w:pPr>
-          <w:hyperlink w:anchor="_Toc86164784" w:history="1">
+          <w:hyperlink w:anchor="_Toc86934571" w:history="1">
             <w:r>
               <w:rPr>
                 <w:rStyle w:val="Hyperlink"/>
@@ -1344,7 +1344,7 @@
                 <w:noProof/>
                 <w:webHidden/>
               </w:rPr>
-              <w:instrText xml:space="preserve"> PAGEREF _Toc86164784 \h </w:instrText>
+              <w:instrText xml:space="preserve"> PAGEREF _Toc86934571 \h </w:instrText>
             </w:r>
             <w:r>
               <w:rPr>
@@ -1389,7 +1389,7 @@
               <w:lang w:eastAsia="en-AU"/>
             </w:rPr>
           </w:pPr>
-          <w:hyperlink w:anchor="_Toc86164785" w:history="1">
+          <w:hyperlink w:anchor="_Toc86934572" w:history="1">
             <w:r>
               <w:rPr>
                 <w:rStyle w:val="Hyperlink"/>
@@ -1432,7 +1432,7 @@
                 <w:noProof/>
                 <w:webHidden/>
               </w:rPr>
-              <w:instrText xml:space="preserve"> PAGEREF _Toc86164785 \h </w:instrText>
+              <w:instrText xml:space="preserve"> PAGEREF _Toc86934572 \h </w:instrText>
             </w:r>
             <w:r>
               <w:rPr>
@@ -1477,7 +1477,7 @@
               <w:lang w:eastAsia="en-AU"/>
             </w:rPr>
           </w:pPr>
-          <w:hyperlink w:anchor="_Toc86164786" w:history="1">
+          <w:hyperlink w:anchor="_Toc86934573" w:history="1">
             <w:r>
               <w:rPr>
                 <w:rStyle w:val="Hyperlink"/>
@@ -1520,7 +1520,7 @@
                 <w:noProof/>
                 <w:webHidden/>
               </w:rPr>
-              <w:instrText xml:space="preserve"> PAGEREF _Toc86164786 \h </w:instrText>
+              <w:instrText xml:space="preserve"> PAGEREF _Toc86934573 \h </w:instrText>
             </w:r>
             <w:r>
               <w:rPr>
@@ -1565,7 +1565,7 @@
               <w:lang w:eastAsia="en-AU"/>
             </w:rPr>
           </w:pPr>
-          <w:hyperlink w:anchor="_Toc86164787" w:history="1">
+          <w:hyperlink w:anchor="_Toc86934574" w:history="1">
             <w:r>
               <w:rPr>
                 <w:rStyle w:val="Hyperlink"/>
@@ -1608,7 +1608,7 @@
                 <w:noProof/>
                 <w:webHidden/>
               </w:rPr>
-              <w:instrText xml:space="preserve"> PAGEREF _Toc86164787 \h </w:instrText>
+              <w:instrText xml:space="preserve"> PAGEREF _Toc86934574 \h </w:instrText>
             </w:r>
             <w:r>
               <w:rPr>
@@ -1653,7 +1653,7 @@
               <w:lang w:eastAsia="en-AU"/>
             </w:rPr>
           </w:pPr>
-          <w:hyperlink w:anchor="_Toc86164788" w:history="1">
+          <w:hyperlink w:anchor="_Toc86934575" w:history="1">
             <w:r>
               <w:rPr>
                 <w:rStyle w:val="Hyperlink"/>
@@ -1696,7 +1696,7 @@
                 <w:noProof/>
                 <w:webHidden/>
               </w:rPr>
-              <w:instrText xml:space="preserve"> PAGEREF _Toc86164788 \h </w:instrText>
+              <w:instrText xml:space="preserve"> PAGEREF _Toc86934575 \h </w:instrText>
             </w:r>
             <w:r>
               <w:rPr>
@@ -1741,7 +1741,7 @@
               <w:lang w:eastAsia="en-AU"/>
             </w:rPr>
           </w:pPr>
-          <w:hyperlink w:anchor="_Toc86164789" w:history="1">
+          <w:hyperlink w:anchor="_Toc86934576" w:history="1">
             <w:r>
               <w:rPr>
                 <w:rStyle w:val="Hyperlink"/>
@@ -1784,7 +1784,7 @@
                 <w:noProof/>
                 <w:webHidden/>
               </w:rPr>
-              <w:instrText xml:space="preserve"> PAGEREF _Toc86164789 \h </w:instrText>
+              <w:instrText xml:space="preserve"> PAGEREF _Toc86934576 \h </w:instrText>
             </w:r>
             <w:r>
               <w:rPr>
@@ -1829,7 +1829,7 @@
               <w:lang w:eastAsia="en-AU"/>
             </w:rPr>
           </w:pPr>
-          <w:hyperlink w:anchor="_Toc86164790" w:history="1">
+          <w:hyperlink w:anchor="_Toc86934577" w:history="1">
             <w:r>
               <w:rPr>
                 <w:rStyle w:val="Hyperlink"/>
@@ -1872,7 +1872,7 @@
                 <w:noProof/>
                 <w:webHidden/>
               </w:rPr>
-              <w:instrText xml:space="preserve"> PAGEREF _Toc86164790 \h </w:instrText>
+              <w:instrText xml:space="preserve"> PAGEREF _Toc86934577 \h </w:instrText>
             </w:r>
             <w:r>
               <w:rPr>
@@ -1917,7 +1917,7 @@
               <w:lang w:eastAsia="en-AU"/>
             </w:rPr>
           </w:pPr>
-          <w:hyperlink w:anchor="_Toc86164791" w:history="1">
+          <w:hyperlink w:anchor="_Toc86934578" w:history="1">
             <w:r>
               <w:rPr>
                 <w:rStyle w:val="Hyperlink"/>
@@ -1960,7 +1960,7 @@
                 <w:noProof/>
                 <w:webHidden/>
               </w:rPr>
-              <w:instrText xml:space="preserve"> PAGEREF _Toc86164791 \h </w:instrText>
+              <w:instrText xml:space="preserve"> PAGEREF _Toc86934578 \h </w:instrText>
             </w:r>
             <w:r>
               <w:rPr>
@@ -2005,7 +2005,7 @@
               <w:lang w:eastAsia="en-AU"/>
             </w:rPr>
           </w:pPr>
-          <w:hyperlink w:anchor="_Toc86164792" w:history="1">
+          <w:hyperlink w:anchor="_Toc86934579" w:history="1">
             <w:r>
               <w:rPr>
                 <w:rStyle w:val="Hyperlink"/>
@@ -2048,7 +2048,7 @@
                 <w:noProof/>
                 <w:webHidden/>
               </w:rPr>
-              <w:instrText xml:space="preserve"> PAGEREF _Toc86164792 \h </w:instrText>
+              <w:instrText xml:space="preserve"> PAGEREF _Toc86934579 \h </w:instrText>
             </w:r>
             <w:r>
               <w:rPr>
@@ -2093,7 +2093,7 @@
               <w:lang w:eastAsia="en-AU"/>
             </w:rPr>
           </w:pPr>
-          <w:hyperlink w:anchor="_Toc86164793" w:history="1">
+          <w:hyperlink w:anchor="_Toc86934580" w:history="1">
             <w:r>
               <w:rPr>
                 <w:rStyle w:val="Hyperlink"/>
@@ -2136,7 +2136,7 @@
                 <w:noProof/>
                 <w:webHidden/>
               </w:rPr>
-              <w:instrText xml:space="preserve"> PAGEREF _Toc86164793 \h </w:instrText>
+              <w:instrText xml:space="preserve"> PAGEREF _Toc86934580 \h </w:instrText>
             </w:r>
             <w:r>
               <w:rPr>
@@ -2181,7 +2181,7 @@
               <w:lang w:eastAsia="en-AU"/>
             </w:rPr>
           </w:pPr>
-          <w:hyperlink w:anchor="_Toc86164794" w:history="1">
+          <w:hyperlink w:anchor="_Toc86934581" w:history="1">
             <w:r>
               <w:rPr>
                 <w:rStyle w:val="Hyperlink"/>
@@ -2224,7 +2224,7 @@
                 <w:noProof/>
                 <w:webHidden/>
               </w:rPr>
-              <w:instrText xml:space="preserve"> PAGEREF _Toc86164794 \h </w:instrText>
+              <w:instrText xml:space="preserve"> PAGEREF _Toc86934581 \h </w:instrText>
             </w:r>
             <w:r>
               <w:rPr>
@@ -2269,7 +2269,7 @@
               <w:lang w:eastAsia="en-AU"/>
             </w:rPr>
           </w:pPr>
-          <w:hyperlink w:anchor="_Toc86164795" w:history="1">
+          <w:hyperlink w:anchor="_Toc86934582" w:history="1">
             <w:r>
               <w:rPr>
                 <w:rStyle w:val="Hyperlink"/>
@@ -2312,7 +2312,7 @@
                 <w:noProof/>
                 <w:webHidden/>
               </w:rPr>
-              <w:instrText xml:space="preserve"> PAGEREF _Toc86164795 \h </w:instrText>
+              <w:instrText xml:space="preserve"> PAGEREF _Toc86934582 \h </w:instrText>
             </w:r>
             <w:r>
               <w:rPr>
@@ -2357,7 +2357,7 @@
               <w:lang w:eastAsia="en-AU"/>
             </w:rPr>
           </w:pPr>
-          <w:hyperlink w:anchor="_Toc86164796" w:history="1">
+          <w:hyperlink w:anchor="_Toc86934583" w:history="1">
             <w:r>
               <w:rPr>
                 <w:rStyle w:val="Hyperlink"/>
@@ -2400,7 +2400,7 @@
                 <w:noProof/>
                 <w:webHidden/>
               </w:rPr>
-              <w:instrText xml:space="preserve"> PAGEREF _Toc86164796 \h </w:instrText>
+              <w:instrText xml:space="preserve"> PAGEREF _Toc86934583 \h </w:instrText>
             </w:r>
             <w:r>
               <w:rPr>
@@ -2445,7 +2445,7 @@
               <w:lang w:eastAsia="en-AU"/>
             </w:rPr>
           </w:pPr>
-          <w:hyperlink w:anchor="_Toc86164797" w:history="1">
+          <w:hyperlink w:anchor="_Toc86934584" w:history="1">
             <w:r>
               <w:rPr>
                 <w:rStyle w:val="Hyperlink"/>
@@ -2488,7 +2488,7 @@
                 <w:noProof/>
                 <w:webHidden/>
               </w:rPr>
-              <w:instrText xml:space="preserve"> PAGEREF _Toc86164797 \h </w:instrText>
+              <w:instrText xml:space="preserve"> PAGEREF _Toc86934584 \h </w:instrText>
             </w:r>
             <w:r>
               <w:rPr>
@@ -2533,7 +2533,7 @@
               <w:lang w:eastAsia="en-AU"/>
             </w:rPr>
           </w:pPr>
-          <w:hyperlink w:anchor="_Toc86164798" w:history="1">
+          <w:hyperlink w:anchor="_Toc86934585" w:history="1">
             <w:r>
               <w:rPr>
                 <w:rStyle w:val="Hyperlink"/>
@@ -2576,7 +2576,7 @@
                 <w:noProof/>
                 <w:webHidden/>
               </w:rPr>
-              <w:instrText xml:space="preserve"> PAGEREF _Toc86164798 \h </w:instrText>
+              <w:instrText xml:space="preserve"> PAGEREF _Toc86934585 \h </w:instrText>
             </w:r>
             <w:r>
               <w:rPr>
@@ -2621,7 +2621,7 @@
               <w:lang w:eastAsia="en-AU"/>
             </w:rPr>
           </w:pPr>
-          <w:hyperlink w:anchor="_Toc86164799" w:history="1">
+          <w:hyperlink w:anchor="_Toc86934586" w:history="1">
             <w:r>
               <w:rPr>
                 <w:rStyle w:val="Hyperlink"/>
@@ -2664,7 +2664,7 @@
                 <w:noProof/>
                 <w:webHidden/>
               </w:rPr>
-              <w:instrText xml:space="preserve"> PAGEREF _Toc86164799 \h </w:instrText>
+              <w:instrText xml:space="preserve"> PAGEREF _Toc86934586 \h </w:instrText>
             </w:r>
             <w:r>
               <w:rPr>
@@ -2709,7 +2709,7 @@
               <w:lang w:eastAsia="en-AU"/>
             </w:rPr>
           </w:pPr>
-          <w:hyperlink w:anchor="_Toc86164800" w:history="1">
+          <w:hyperlink w:anchor="_Toc86934587" w:history="1">
             <w:r>
               <w:rPr>
                 <w:rStyle w:val="Hyperlink"/>
@@ -2752,7 +2752,7 @@
                 <w:noProof/>
                 <w:webHidden/>
               </w:rPr>
-              <w:instrText xml:space="preserve"> PAGEREF _Toc86164800 \h </w:instrText>
+              <w:instrText xml:space="preserve"> PAGEREF _Toc86934587 \h </w:instrText>
             </w:r>
             <w:r>
               <w:rPr>
@@ -2797,7 +2797,7 @@
               <w:lang w:eastAsia="en-AU"/>
             </w:rPr>
           </w:pPr>
-          <w:hyperlink w:anchor="_Toc86164801" w:history="1">
+          <w:hyperlink w:anchor="_Toc86934588" w:history="1">
             <w:r>
               <w:rPr>
                 <w:rStyle w:val="Hyperlink"/>
@@ -2840,7 +2840,7 @@
                 <w:noProof/>
                 <w:webHidden/>
               </w:rPr>
-              <w:instrText xml:space="preserve"> PAGEREF _Toc86164801 \h </w:instrText>
+              <w:instrText xml:space="preserve"> PAGEREF _Toc86934588 \h </w:instrText>
             </w:r>
             <w:r>
               <w:rPr>
@@ -2885,7 +2885,7 @@
               <w:lang w:eastAsia="en-AU"/>
             </w:rPr>
           </w:pPr>
-          <w:hyperlink w:anchor="_Toc86164802" w:history="1">
+          <w:hyperlink w:anchor="_Toc86934589" w:history="1">
             <w:r>
               <w:rPr>
                 <w:rStyle w:val="Hyperlink"/>
@@ -2928,7 +2928,7 @@
                 <w:noProof/>
                 <w:webHidden/>
               </w:rPr>
-              <w:instrText xml:space="preserve"> PAGEREF _Toc86164802 \h </w:instrText>
+              <w:instrText xml:space="preserve"> PAGEREF _Toc86934589 \h </w:instrText>
             </w:r>
             <w:r>
               <w:rPr>
@@ -2973,7 +2973,7 @@
               <w:lang w:eastAsia="en-AU"/>
             </w:rPr>
           </w:pPr>
-          <w:hyperlink w:anchor="_Toc86164803" w:history="1">
+          <w:hyperlink w:anchor="_Toc86934590" w:history="1">
             <w:r>
               <w:rPr>
                 <w:rStyle w:val="Hyperlink"/>
@@ -3016,7 +3016,7 @@
                 <w:noProof/>
                 <w:webHidden/>
               </w:rPr>
-              <w:instrText xml:space="preserve"> PAGEREF _Toc86164803 \h </w:instrText>
+              <w:instrText xml:space="preserve"> PAGEREF _Toc86934590 \h </w:instrText>
             </w:r>
             <w:r>
               <w:rPr>
@@ -3061,7 +3061,7 @@
               <w:lang w:eastAsia="en-AU"/>
             </w:rPr>
           </w:pPr>
-          <w:hyperlink w:anchor="_Toc86164804" w:history="1">
+          <w:hyperlink w:anchor="_Toc86934591" w:history="1">
             <w:r>
               <w:rPr>
                 <w:rStyle w:val="Hyperlink"/>
@@ -3104,7 +3104,7 @@
                 <w:noProof/>
                 <w:webHidden/>
               </w:rPr>
-              <w:instrText xml:space="preserve"> PAGEREF _Toc86164804 \h </w:instrText>
+              <w:instrText xml:space="preserve"> PAGEREF _Toc86934591 \h </w:instrText>
             </w:r>
             <w:r>
               <w:rPr>
@@ -3149,7 +3149,7 @@
               <w:lang w:eastAsia="en-AU"/>
             </w:rPr>
           </w:pPr>
-          <w:hyperlink w:anchor="_Toc86164805" w:history="1">
+          <w:hyperlink w:anchor="_Toc86934592" w:history="1">
             <w:r>
               <w:rPr>
                 <w:rStyle w:val="Hyperlink"/>
@@ -3192,7 +3192,7 @@
                 <w:noProof/>
                 <w:webHidden/>
               </w:rPr>
-              <w:instrText xml:space="preserve"> PAGEREF _Toc86164805 \h </w:instrText>
+              <w:instrText xml:space="preserve"> PAGEREF _Toc86934592 \h </w:instrText>
             </w:r>
             <w:r>
               <w:rPr>
@@ -3237,7 +3237,7 @@
               <w:lang w:eastAsia="en-AU"/>
             </w:rPr>
           </w:pPr>
-          <w:hyperlink w:anchor="_Toc86164806" w:history="1">
+          <w:hyperlink w:anchor="_Toc86934593" w:history="1">
             <w:r>
               <w:rPr>
                 <w:rStyle w:val="Hyperlink"/>
@@ -3280,7 +3280,7 @@
                 <w:noProof/>
                 <w:webHidden/>
               </w:rPr>
-              <w:instrText xml:space="preserve"> PAGEREF _Toc86164806 \h </w:instrText>
+              <w:instrText xml:space="preserve"> PAGEREF _Toc86934593 \h </w:instrText>
             </w:r>
             <w:r>
               <w:rPr>
@@ -3325,7 +3325,7 @@
               <w:lang w:eastAsia="en-AU"/>
             </w:rPr>
           </w:pPr>
-          <w:hyperlink w:anchor="_Toc86164807" w:history="1">
+          <w:hyperlink w:anchor="_Toc86934594" w:history="1">
             <w:r>
               <w:rPr>
                 <w:rStyle w:val="Hyperlink"/>
@@ -3368,7 +3368,7 @@
                 <w:noProof/>
                 <w:webHidden/>
               </w:rPr>
-              <w:instrText xml:space="preserve"> PAGEREF _Toc86164807 \h </w:instrText>
+              <w:instrText xml:space="preserve"> PAGEREF _Toc86934594 \h </w:instrText>
             </w:r>
             <w:r>
               <w:rPr>
@@ -3413,7 +3413,7 @@
               <w:lang w:eastAsia="en-AU"/>
             </w:rPr>
           </w:pPr>
-          <w:hyperlink w:anchor="_Toc86164808" w:history="1">
+          <w:hyperlink w:anchor="_Toc86934595" w:history="1">
             <w:r>
               <w:rPr>
                 <w:rStyle w:val="Hyperlink"/>
@@ -3458,7 +3458,7 @@
                 <w:noProof/>
                 <w:webHidden/>
               </w:rPr>
-              <w:instrText xml:space="preserve"> PAGEREF _Toc86164808 \h </w:instrText>
+              <w:instrText xml:space="preserve"> PAGEREF _Toc86934595 \h </w:instrText>
             </w:r>
             <w:r>
               <w:rPr>
@@ -3503,7 +3503,7 @@
               <w:lang w:eastAsia="en-AU"/>
             </w:rPr>
           </w:pPr>
-          <w:hyperlink w:anchor="_Toc86164809" w:history="1">
+          <w:hyperlink w:anchor="_Toc86934596" w:history="1">
             <w:r>
               <w:rPr>
                 <w:rStyle w:val="Hyperlink"/>
@@ -3548,7 +3548,7 @@
                 <w:noProof/>
                 <w:webHidden/>
               </w:rPr>
-              <w:instrText xml:space="preserve"> PAGEREF _Toc86164809 \h </w:instrText>
+              <w:instrText xml:space="preserve"> PAGEREF _Toc86934596 \h </w:instrText>
             </w:r>
             <w:r>
               <w:rPr>
@@ -3593,7 +3593,7 @@
               <w:lang w:eastAsia="en-AU"/>
             </w:rPr>
           </w:pPr>
-          <w:hyperlink w:anchor="_Toc86164810" w:history="1">
+          <w:hyperlink w:anchor="_Toc86934597" w:history="1">
             <w:r>
               <w:rPr>
                 <w:rStyle w:val="Hyperlink"/>
@@ -3638,7 +3638,7 @@
                 <w:noProof/>
                 <w:webHidden/>
               </w:rPr>
-              <w:instrText xml:space="preserve"> PAGEREF _Toc86164810 \h </w:instrText>
+              <w:instrText xml:space="preserve"> PAGEREF _Toc86934597 \h </w:instrText>
             </w:r>
             <w:r>
               <w:rPr>
@@ -3683,7 +3683,7 @@
               <w:lang w:eastAsia="en-AU"/>
             </w:rPr>
           </w:pPr>
-          <w:hyperlink w:anchor="_Toc86164811" w:history="1">
+          <w:hyperlink w:anchor="_Toc86934598" w:history="1">
             <w:r>
               <w:rPr>
                 <w:rStyle w:val="Hyperlink"/>
@@ -3728,7 +3728,7 @@
                 <w:noProof/>
                 <w:webHidden/>
               </w:rPr>
-              <w:instrText xml:space="preserve"> PAGEREF _Toc86164811 \h </w:instrText>
+              <w:instrText xml:space="preserve"> PAGEREF _Toc86934598 \h </w:instrText>
             </w:r>
             <w:r>
               <w:rPr>
@@ -3773,7 +3773,7 @@
               <w:lang w:eastAsia="en-AU"/>
             </w:rPr>
           </w:pPr>
-          <w:hyperlink w:anchor="_Toc86164812" w:history="1">
+          <w:hyperlink w:anchor="_Toc86934599" w:history="1">
             <w:r>
               <w:rPr>
                 <w:rStyle w:val="Hyperlink"/>
@@ -3818,7 +3818,7 @@
                 <w:noProof/>
                 <w:webHidden/>
               </w:rPr>
-              <w:instrText xml:space="preserve"> PAGEREF _Toc86164812 \h </w:instrText>
+              <w:instrText xml:space="preserve"> PAGEREF _Toc86934599 \h </w:instrText>
             </w:r>
             <w:r>
               <w:rPr>
@@ -3863,7 +3863,7 @@
               <w:lang w:eastAsia="en-AU"/>
             </w:rPr>
           </w:pPr>
-          <w:hyperlink w:anchor="_Toc86164813" w:history="1">
+          <w:hyperlink w:anchor="_Toc86934600" w:history="1">
             <w:r>
               <w:rPr>
                 <w:rStyle w:val="Hyperlink"/>
@@ -3906,7 +3906,7 @@
                 <w:noProof/>
                 <w:webHidden/>
               </w:rPr>
-              <w:instrText xml:space="preserve"> PAGEREF _Toc86164813 \h </w:instrText>
+              <w:instrText xml:space="preserve"> PAGEREF _Toc86934600 \h </w:instrText>
             </w:r>
             <w:r>
               <w:rPr>
@@ -3951,7 +3951,7 @@
               <w:lang w:eastAsia="en-AU"/>
             </w:rPr>
           </w:pPr>
-          <w:hyperlink w:anchor="_Toc86164814" w:history="1">
+          <w:hyperlink w:anchor="_Toc86934601" w:history="1">
             <w:r>
               <w:rPr>
                 <w:rStyle w:val="Hyperlink"/>
@@ -3994,7 +3994,7 @@
                 <w:noProof/>
                 <w:webHidden/>
               </w:rPr>
-              <w:instrText xml:space="preserve"> PAGEREF _Toc86164814 \h </w:instrText>
+              <w:instrText xml:space="preserve"> PAGEREF _Toc86934601 \h </w:instrText>
             </w:r>
             <w:r>
               <w:rPr>
@@ -4039,7 +4039,7 @@
               <w:lang w:eastAsia="en-AU"/>
             </w:rPr>
           </w:pPr>
-          <w:hyperlink w:anchor="_Toc86164815" w:history="1">
+          <w:hyperlink w:anchor="_Toc86934602" w:history="1">
             <w:r>
               <w:rPr>
                 <w:rStyle w:val="Hyperlink"/>
@@ -4082,7 +4082,7 @@
                 <w:noProof/>
                 <w:webHidden/>
               </w:rPr>
-              <w:instrText xml:space="preserve"> PAGEREF _Toc86164815 \h </w:instrText>
+              <w:instrText xml:space="preserve"> PAGEREF _Toc86934602 \h </w:instrText>
             </w:r>
             <w:r>
               <w:rPr>
@@ -4127,7 +4127,7 @@
               <w:lang w:eastAsia="en-AU"/>
             </w:rPr>
           </w:pPr>
-          <w:hyperlink w:anchor="_Toc86164816" w:history="1">
+          <w:hyperlink w:anchor="_Toc86934603" w:history="1">
             <w:r>
               <w:rPr>
                 <w:rStyle w:val="Hyperlink"/>
@@ -4170,7 +4170,7 @@
                 <w:noProof/>
                 <w:webHidden/>
               </w:rPr>
-              <w:instrText xml:space="preserve"> PAGEREF _Toc86164816 \h </w:instrText>
+              <w:instrText xml:space="preserve"> PAGEREF _Toc86934603 \h </w:instrText>
             </w:r>
             <w:r>
               <w:rPr>
@@ -4215,7 +4215,7 @@
               <w:lang w:eastAsia="en-AU"/>
             </w:rPr>
           </w:pPr>
-          <w:hyperlink w:anchor="_Toc86164817" w:history="1">
+          <w:hyperlink w:anchor="_Toc86934604" w:history="1">
             <w:r>
               <w:rPr>
                 <w:rStyle w:val="Hyperlink"/>
@@ -4258,7 +4258,7 @@
                 <w:noProof/>
                 <w:webHidden/>
               </w:rPr>
-              <w:instrText xml:space="preserve"> PAGEREF _Toc86164817 \h </w:instrText>
+              <w:instrText xml:space="preserve"> PAGEREF _Toc86934604 \h </w:instrText>
             </w:r>
             <w:r>
               <w:rPr>
@@ -4303,7 +4303,7 @@
               <w:lang w:eastAsia="en-AU"/>
             </w:rPr>
           </w:pPr>
-          <w:hyperlink w:anchor="_Toc86164818" w:history="1">
+          <w:hyperlink w:anchor="_Toc86934605" w:history="1">
             <w:r>
               <w:rPr>
                 <w:rStyle w:val="Hyperlink"/>
@@ -4346,7 +4346,7 @@
                 <w:noProof/>
                 <w:webHidden/>
               </w:rPr>
-              <w:instrText xml:space="preserve"> PAGEREF _Toc86164818 \h </w:instrText>
+              <w:instrText xml:space="preserve"> PAGEREF _Toc86934605 \h </w:instrText>
             </w:r>
             <w:r>
               <w:rPr>
@@ -4391,7 +4391,7 @@
               <w:lang w:eastAsia="en-AU"/>
             </w:rPr>
           </w:pPr>
-          <w:hyperlink w:anchor="_Toc86164819" w:history="1">
+          <w:hyperlink w:anchor="_Toc86934606" w:history="1">
             <w:r>
               <w:rPr>
                 <w:rStyle w:val="Hyperlink"/>
@@ -4436,7 +4436,7 @@
                 <w:noProof/>
                 <w:webHidden/>
               </w:rPr>
-              <w:instrText xml:space="preserve"> PAGEREF _Toc86164819 \h </w:instrText>
+              <w:instrText xml:space="preserve"> PAGEREF _Toc86934606 \h </w:instrText>
             </w:r>
             <w:r>
               <w:rPr>
@@ -4481,7 +4481,7 @@
               <w:lang w:eastAsia="en-AU"/>
             </w:rPr>
           </w:pPr>
-          <w:hyperlink w:anchor="_Toc86164820" w:history="1">
+          <w:hyperlink w:anchor="_Toc86934607" w:history="1">
             <w:r>
               <w:rPr>
                 <w:rStyle w:val="Hyperlink"/>
@@ -4526,7 +4526,7 @@
                 <w:noProof/>
                 <w:webHidden/>
               </w:rPr>
-              <w:instrText xml:space="preserve"> PAGEREF _Toc86164820 \h </w:instrText>
+              <w:instrText xml:space="preserve"> PAGEREF _Toc86934607 \h </w:instrText>
             </w:r>
             <w:r>
               <w:rPr>
@@ -4571,7 +4571,7 @@
               <w:lang w:eastAsia="en-AU"/>
             </w:rPr>
           </w:pPr>
-          <w:hyperlink w:anchor="_Toc86164821" w:history="1">
+          <w:hyperlink w:anchor="_Toc86934608" w:history="1">
             <w:r>
               <w:rPr>
                 <w:rStyle w:val="Hyperlink"/>
@@ -4616,7 +4616,7 @@
                 <w:noProof/>
                 <w:webHidden/>
               </w:rPr>
-              <w:instrText xml:space="preserve"> PAGEREF _Toc86164821 \h </w:instrText>
+              <w:instrText xml:space="preserve"> PAGEREF _Toc86934608 \h </w:instrText>
             </w:r>
             <w:r>
               <w:rPr>
@@ -4661,7 +4661,7 @@
               <w:lang w:eastAsia="en-AU"/>
             </w:rPr>
           </w:pPr>
-          <w:hyperlink w:anchor="_Toc86164822" w:history="1">
+          <w:hyperlink w:anchor="_Toc86934609" w:history="1">
             <w:r>
               <w:rPr>
                 <w:rStyle w:val="Hyperlink"/>
@@ -4706,7 +4706,7 @@
                 <w:noProof/>
                 <w:webHidden/>
               </w:rPr>
-              <w:instrText xml:space="preserve"> PAGEREF _Toc86164822 \h </w:instrText>
+              <w:instrText xml:space="preserve"> PAGEREF _Toc86934609 \h </w:instrText>
             </w:r>
             <w:r>
               <w:rPr>
@@ -4751,7 +4751,7 @@
               <w:lang w:eastAsia="en-AU"/>
             </w:rPr>
           </w:pPr>
-          <w:hyperlink w:anchor="_Toc86164823" w:history="1">
+          <w:hyperlink w:anchor="_Toc86934610" w:history="1">
             <w:r>
               <w:rPr>
                 <w:rStyle w:val="Hyperlink"/>
@@ -4796,7 +4796,7 @@
                 <w:noProof/>
                 <w:webHidden/>
               </w:rPr>
-              <w:instrText xml:space="preserve"> PAGEREF _Toc86164823 \h </w:instrText>
+              <w:instrText xml:space="preserve"> PAGEREF _Toc86934610 \h </w:instrText>
             </w:r>
             <w:r>
               <w:rPr>
@@ -4841,7 +4841,7 @@
               <w:lang w:eastAsia="en-AU"/>
             </w:rPr>
           </w:pPr>
-          <w:hyperlink w:anchor="_Toc86164824" w:history="1">
+          <w:hyperlink w:anchor="_Toc86934611" w:history="1">
             <w:r>
               <w:rPr>
                 <w:rStyle w:val="Hyperlink"/>
@@ -4886,7 +4886,7 @@
                 <w:noProof/>
                 <w:webHidden/>
               </w:rPr>
-              <w:instrText xml:space="preserve"> PAGEREF _Toc86164824 \h </w:instrText>
+              <w:instrText xml:space="preserve"> PAGEREF _Toc86934611 \h </w:instrText>
             </w:r>
             <w:r>
               <w:rPr>
@@ -4931,7 +4931,7 @@
               <w:lang w:eastAsia="en-AU"/>
             </w:rPr>
           </w:pPr>
-          <w:hyperlink w:anchor="_Toc86164825" w:history="1">
+          <w:hyperlink w:anchor="_Toc86934612" w:history="1">
             <w:r>
               <w:rPr>
                 <w:rStyle w:val="Hyperlink"/>
@@ -4974,7 +4974,7 @@
                 <w:noProof/>
                 <w:webHidden/>
               </w:rPr>
-              <w:instrText xml:space="preserve"> PAGEREF _Toc86164825 \h </w:instrText>
+              <w:instrText xml:space="preserve"> PAGEREF _Toc86934612 \h </w:instrText>
             </w:r>
             <w:r>
               <w:rPr>
@@ -5019,7 +5019,7 @@
               <w:lang w:eastAsia="en-AU"/>
             </w:rPr>
           </w:pPr>
-          <w:hyperlink w:anchor="_Toc86164826" w:history="1">
+          <w:hyperlink w:anchor="_Toc86934613" w:history="1">
             <w:r>
               <w:rPr>
                 <w:rStyle w:val="Hyperlink"/>
@@ -5062,7 +5062,7 @@
                 <w:noProof/>
                 <w:webHidden/>
               </w:rPr>
-              <w:instrText xml:space="preserve"> PAGEREF _Toc86164826 \h </w:instrText>
+              <w:instrText xml:space="preserve"> PAGEREF _Toc86934613 \h </w:instrText>
             </w:r>
             <w:r>
               <w:rPr>
@@ -5107,7 +5107,7 @@
               <w:lang w:eastAsia="en-AU"/>
             </w:rPr>
           </w:pPr>
-          <w:hyperlink w:anchor="_Toc86164827" w:history="1">
+          <w:hyperlink w:anchor="_Toc86934614" w:history="1">
             <w:r>
               <w:rPr>
                 <w:rStyle w:val="Hyperlink"/>
@@ -5150,7 +5150,7 @@
                 <w:noProof/>
                 <w:webHidden/>
               </w:rPr>
-              <w:instrText xml:space="preserve"> PAGEREF _Toc86164827 \h </w:instrText>
+              <w:instrText xml:space="preserve"> PAGEREF _Toc86934614 \h </w:instrText>
             </w:r>
             <w:r>
               <w:rPr>
@@ -5195,7 +5195,7 @@
               <w:lang w:eastAsia="en-AU"/>
             </w:rPr>
           </w:pPr>
-          <w:hyperlink w:anchor="_Toc86164828" w:history="1">
+          <w:hyperlink w:anchor="_Toc86934615" w:history="1">
             <w:r>
               <w:rPr>
                 <w:rStyle w:val="Hyperlink"/>
@@ -5238,7 +5238,7 @@
                 <w:noProof/>
                 <w:webHidden/>
               </w:rPr>
-              <w:instrText xml:space="preserve"> PAGEREF _Toc86164828 \h </w:instrText>
+              <w:instrText xml:space="preserve"> PAGEREF _Toc86934615 \h </w:instrText>
             </w:r>
             <w:r>
               <w:rPr>
@@ -5283,7 +5283,7 @@
               <w:lang w:eastAsia="en-AU"/>
             </w:rPr>
           </w:pPr>
-          <w:hyperlink w:anchor="_Toc86164829" w:history="1">
+          <w:hyperlink w:anchor="_Toc86934616" w:history="1">
             <w:r>
               <w:rPr>
                 <w:rStyle w:val="Hyperlink"/>
@@ -5326,7 +5326,7 @@
                 <w:noProof/>
                 <w:webHidden/>
               </w:rPr>
-              <w:instrText xml:space="preserve"> PAGEREF _Toc86164829 \h </w:instrText>
+              <w:instrText xml:space="preserve"> PAGEREF _Toc86934616 \h </w:instrText>
             </w:r>
             <w:r>
               <w:rPr>
@@ -5371,7 +5371,7 @@
               <w:lang w:eastAsia="en-AU"/>
             </w:rPr>
           </w:pPr>
-          <w:hyperlink w:anchor="_Toc86164830" w:history="1">
+          <w:hyperlink w:anchor="_Toc86934617" w:history="1">
             <w:r>
               <w:rPr>
                 <w:rStyle w:val="Hyperlink"/>
@@ -5414,7 +5414,7 @@
                 <w:noProof/>
                 <w:webHidden/>
               </w:rPr>
-              <w:instrText xml:space="preserve"> PAGEREF _Toc86164830 \h </w:instrText>
+              <w:instrText xml:space="preserve"> PAGEREF _Toc86934617 \h </w:instrText>
             </w:r>
             <w:r>
               <w:rPr>
@@ -5468,7 +5468,7 @@
       <w:pPr>
         <w:pStyle w:val="Heading1"/>
       </w:pPr>
-      <w:bookmarkStart w:id="2" w:name="_Toc86164772"/>
+      <w:bookmarkStart w:id="2" w:name="_Toc86934559"/>
       <w:r>
         <w:t>Change List</w:t>
       </w:r>
@@ -5525,9 +5525,8 @@
       <w:pPr>
         <w:pStyle w:val="Heading1"/>
       </w:pPr>
-      <w:bookmarkStart w:id="3" w:name="_Toc86164773"/>
-      <w:r>
-        <w:lastRenderedPageBreak/>
+      <w:bookmarkStart w:id="3" w:name="_Toc86934560"/>
+      <w:r>
         <w:t>The Practicals</w:t>
       </w:r>
       <w:bookmarkEnd w:id="3"/>
@@ -5544,7 +5543,7 @@
       <w:pPr>
         <w:pStyle w:val="Heading2"/>
       </w:pPr>
-      <w:bookmarkStart w:id="4" w:name="_Toc86164774"/>
+      <w:bookmarkStart w:id="4" w:name="_Toc86934561"/>
       <w:r>
         <w:t>Due Dates</w:t>
       </w:r>
@@ -6664,7 +6663,7 @@
       <w:pPr>
         <w:pStyle w:val="Heading2"/>
       </w:pPr>
-      <w:bookmarkStart w:id="5" w:name="_Toc86164775"/>
+      <w:bookmarkStart w:id="5" w:name="_Toc86934562"/>
       <w:r>
         <w:t>Practical Structure</w:t>
       </w:r>
@@ -6701,7 +6700,7 @@
         <w:fldChar w:fldCharType="separate"/>
       </w:r>
       <w:r>
-        <w:t>4.1</w:t>
+        <w:t>5.1</w:t>
       </w:r>
       <w:r>
         <w:fldChar w:fldCharType="end"/>
@@ -6743,7 +6742,7 @@
         <w:fldChar w:fldCharType="separate"/>
       </w:r>
       <w:r>
-        <w:t>4.2</w:t>
+        <w:t>5.2</w:t>
       </w:r>
       <w:r>
         <w:fldChar w:fldCharType="end"/>
@@ -6785,7 +6784,7 @@
         <w:fldChar w:fldCharType="separate"/>
       </w:r>
       <w:r>
-        <w:t>4.10</w:t>
+        <w:t>5.10</w:t>
       </w:r>
       <w:r>
         <w:fldChar w:fldCharType="end"/>
@@ -6816,7 +6815,7 @@
       <w:pPr>
         <w:pStyle w:val="Heading2"/>
       </w:pPr>
-      <w:bookmarkStart w:id="6" w:name="_Toc86164776"/>
+      <w:bookmarkStart w:id="6" w:name="_Toc86934563"/>
       <w:r>
         <w:t>Practical 1</w:t>
       </w:r>
@@ -6831,7 +6830,7 @@
       <w:pPr>
         <w:pStyle w:val="Heading3"/>
       </w:pPr>
-      <w:bookmarkStart w:id="7" w:name="_Toc86164777"/>
+      <w:bookmarkStart w:id="7" w:name="_Toc86934564"/>
       <w:r>
         <w:t>Tasks</w:t>
       </w:r>
@@ -6906,7 +6905,6 @@
         </w:numPr>
       </w:pPr>
       <w:r>
-        <w:lastRenderedPageBreak/>
         <w:t>After you complete the tasks, you can upload a ZIP file containing your completed tasks. If you have issues with this or run into other problems some of the common issues are shown in the Troubleshooting Common Issues section of this document.</w:t>
       </w:r>
     </w:p>
@@ -6914,7 +6912,7 @@
       <w:pPr>
         <w:pStyle w:val="Heading3"/>
       </w:pPr>
-      <w:bookmarkStart w:id="8" w:name="_Toc86164778"/>
+      <w:bookmarkStart w:id="8" w:name="_Toc86934565"/>
       <w:r>
         <w:t>Important Notes</w:t>
       </w:r>
@@ -6952,7 +6950,7 @@
         </w:rPr>
       </w:pPr>
       <w:bookmarkStart w:id="9" w:name="_Toc71017760"/>
-      <w:bookmarkStart w:id="10" w:name="_Toc86164779"/>
+      <w:bookmarkStart w:id="10" w:name="_Toc86934566"/>
       <w:r>
         <w:rPr>
           <w:lang w:val="en-US"/>
@@ -7104,9 +7102,8 @@
       <w:pPr>
         <w:pStyle w:val="Heading2"/>
       </w:pPr>
-      <w:bookmarkStart w:id="11" w:name="_Toc86164780"/>
-      <w:r>
-        <w:lastRenderedPageBreak/>
+      <w:bookmarkStart w:id="11" w:name="_Toc86934567"/>
+      <w:r>
         <w:t>Practical 2</w:t>
       </w:r>
       <w:bookmarkEnd w:id="11"/>
@@ -7115,7 +7112,7 @@
       <w:pPr>
         <w:pStyle w:val="Heading3"/>
       </w:pPr>
-      <w:bookmarkStart w:id="12" w:name="_Toc86164781"/>
+      <w:bookmarkStart w:id="12" w:name="_Toc86934568"/>
       <w:r>
         <w:t>Tasks</w:t>
       </w:r>
@@ -7202,7 +7199,7 @@
       <w:pPr>
         <w:pStyle w:val="Heading3"/>
       </w:pPr>
-      <w:bookmarkStart w:id="13" w:name="_Toc86164782"/>
+      <w:bookmarkStart w:id="13" w:name="_Toc86934569"/>
       <w:r>
         <w:t>Important Notes</w:t>
       </w:r>
@@ -7224,7 +7221,7 @@
       <w:pPr>
         <w:pStyle w:val="Heading2"/>
       </w:pPr>
-      <w:bookmarkStart w:id="14" w:name="_Toc86164783"/>
+      <w:bookmarkStart w:id="14" w:name="_Toc86934570"/>
       <w:r>
         <w:t>Practical 3</w:t>
       </w:r>
@@ -7234,7 +7231,7 @@
       <w:pPr>
         <w:pStyle w:val="Heading3"/>
       </w:pPr>
-      <w:bookmarkStart w:id="15" w:name="_Toc86164784"/>
+      <w:bookmarkStart w:id="15" w:name="_Toc86934571"/>
       <w:r>
         <w:t>Tasks</w:t>
       </w:r>
@@ -7280,7 +7277,7 @@
       <w:pPr>
         <w:pStyle w:val="Heading3"/>
       </w:pPr>
-      <w:bookmarkStart w:id="16" w:name="_Toc86164785"/>
+      <w:bookmarkStart w:id="16" w:name="_Toc86934572"/>
       <w:r>
         <w:t>Important Notes</w:t>
       </w:r>
@@ -7352,7 +7349,6 @@
         </w:numPr>
       </w:pPr>
       <w:r>
-        <w:lastRenderedPageBreak/>
         <w:t>For Checkpoint 14 (the BMI task), you may want to look at the examples of Formatting with Math.round and DecimalFormat</w:t>
       </w:r>
       <w:r>
@@ -7410,7 +7406,7 @@
       <w:pPr>
         <w:pStyle w:val="Heading2"/>
       </w:pPr>
-      <w:bookmarkStart w:id="17" w:name="_Toc86164786"/>
+      <w:bookmarkStart w:id="17" w:name="_Toc86934573"/>
       <w:r>
         <w:t>Practical 4</w:t>
       </w:r>
@@ -7420,7 +7416,7 @@
       <w:pPr>
         <w:pStyle w:val="Heading3"/>
       </w:pPr>
-      <w:bookmarkStart w:id="18" w:name="_Toc86164787"/>
+      <w:bookmarkStart w:id="18" w:name="_Toc86934574"/>
       <w:r>
         <w:t>Tasks</w:t>
       </w:r>
@@ -7481,7 +7477,7 @@
       <w:pPr>
         <w:pStyle w:val="Heading3"/>
       </w:pPr>
-      <w:bookmarkStart w:id="19" w:name="_Toc86164788"/>
+      <w:bookmarkStart w:id="19" w:name="_Toc86934575"/>
       <w:r>
         <w:t>Important Notes</w:t>
       </w:r>
@@ -7575,9 +7571,8 @@
       <w:pPr>
         <w:pStyle w:val="Heading2"/>
       </w:pPr>
-      <w:bookmarkStart w:id="20" w:name="_Toc86164789"/>
-      <w:r>
-        <w:lastRenderedPageBreak/>
+      <w:bookmarkStart w:id="20" w:name="_Toc86934576"/>
+      <w:r>
         <w:t>Practical 5</w:t>
       </w:r>
       <w:bookmarkEnd w:id="20"/>
@@ -7586,7 +7581,7 @@
       <w:pPr>
         <w:pStyle w:val="Heading3"/>
       </w:pPr>
-      <w:bookmarkStart w:id="21" w:name="_Toc86164790"/>
+      <w:bookmarkStart w:id="21" w:name="_Toc86934577"/>
       <w:r>
         <w:t>Tasks</w:t>
       </w:r>
@@ -7632,7 +7627,7 @@
       <w:pPr>
         <w:pStyle w:val="Heading3"/>
       </w:pPr>
-      <w:bookmarkStart w:id="22" w:name="_Toc86164791"/>
+      <w:bookmarkStart w:id="22" w:name="_Toc86934578"/>
       <w:r>
         <w:t>Important Notes</w:t>
       </w:r>
@@ -7714,7 +7709,7 @@
       <w:pPr>
         <w:pStyle w:val="Heading2"/>
       </w:pPr>
-      <w:bookmarkStart w:id="23" w:name="_Toc86164792"/>
+      <w:bookmarkStart w:id="23" w:name="_Toc86934579"/>
       <w:r>
         <w:t>Practical 6</w:t>
       </w:r>
@@ -7724,7 +7719,7 @@
       <w:pPr>
         <w:pStyle w:val="Heading3"/>
       </w:pPr>
-      <w:bookmarkStart w:id="24" w:name="_Toc86164793"/>
+      <w:bookmarkStart w:id="24" w:name="_Toc86934580"/>
       <w:r>
         <w:t>Tasks</w:t>
       </w:r>
@@ -7770,7 +7765,7 @@
       <w:pPr>
         <w:pStyle w:val="Heading2"/>
       </w:pPr>
-      <w:bookmarkStart w:id="25" w:name="_Toc86164794"/>
+      <w:bookmarkStart w:id="25" w:name="_Toc86934581"/>
       <w:r>
         <w:t>Practical 7</w:t>
       </w:r>
@@ -7780,7 +7775,7 @@
       <w:pPr>
         <w:pStyle w:val="Heading3"/>
       </w:pPr>
-      <w:bookmarkStart w:id="26" w:name="_Toc86164795"/>
+      <w:bookmarkStart w:id="26" w:name="_Toc86934582"/>
       <w:r>
         <w:t>Tasks</w:t>
       </w:r>
@@ -7838,7 +7833,7 @@
       <w:pPr>
         <w:pStyle w:val="Heading3"/>
       </w:pPr>
-      <w:bookmarkStart w:id="27" w:name="_Toc86164796"/>
+      <w:bookmarkStart w:id="27" w:name="_Toc86934583"/>
       <w:r>
         <w:t>Important Notes</w:t>
       </w:r>
@@ -7882,9 +7877,8 @@
       <w:pPr>
         <w:pStyle w:val="Heading2"/>
       </w:pPr>
-      <w:bookmarkStart w:id="28" w:name="_Toc86164797"/>
-      <w:r>
-        <w:lastRenderedPageBreak/>
+      <w:bookmarkStart w:id="28" w:name="_Toc86934584"/>
+      <w:r>
         <w:t>Practical 8</w:t>
       </w:r>
       <w:bookmarkEnd w:id="28"/>
@@ -7893,7 +7887,7 @@
       <w:pPr>
         <w:pStyle w:val="Heading3"/>
       </w:pPr>
-      <w:bookmarkStart w:id="29" w:name="_Toc86164798"/>
+      <w:bookmarkStart w:id="29" w:name="_Toc86934585"/>
       <w:r>
         <w:t>Tasks</w:t>
       </w:r>
@@ -7939,7 +7933,7 @@
       <w:pPr>
         <w:pStyle w:val="Heading2"/>
       </w:pPr>
-      <w:bookmarkStart w:id="30" w:name="_Toc86164799"/>
+      <w:bookmarkStart w:id="30" w:name="_Toc86934586"/>
       <w:r>
         <w:t>Practical 9</w:t>
       </w:r>
@@ -7949,7 +7943,7 @@
       <w:pPr>
         <w:pStyle w:val="Heading3"/>
       </w:pPr>
-      <w:bookmarkStart w:id="31" w:name="_Toc86164800"/>
+      <w:bookmarkStart w:id="31" w:name="_Toc86934587"/>
       <w:r>
         <w:t>Tasks</w:t>
       </w:r>
@@ -8007,7 +8001,7 @@
       <w:pPr>
         <w:pStyle w:val="Heading2"/>
       </w:pPr>
-      <w:bookmarkStart w:id="32" w:name="_Toc86164801"/>
+      <w:bookmarkStart w:id="32" w:name="_Toc86934588"/>
       <w:r>
         <w:t>Practical 10</w:t>
       </w:r>
@@ -8034,9 +8028,8 @@
       <w:pPr>
         <w:pStyle w:val="Heading1"/>
       </w:pPr>
-      <w:bookmarkStart w:id="33" w:name="_Toc86164802"/>
-      <w:r>
-        <w:lastRenderedPageBreak/>
+      <w:bookmarkStart w:id="33" w:name="_Toc86934589"/>
+      <w:r>
         <w:t>Using the TestPractical.java Tool</w:t>
       </w:r>
       <w:bookmarkEnd w:id="33"/>
@@ -8116,7 +8109,7 @@
       <w:pPr>
         <w:pStyle w:val="Heading2"/>
       </w:pPr>
-      <w:bookmarkStart w:id="34" w:name="_Toc86164803"/>
+      <w:bookmarkStart w:id="34" w:name="_Toc86934590"/>
       <w:r>
         <w:t>Example for Checkpoint 2: Hello World</w:t>
       </w:r>
@@ -8188,9 +8181,8 @@
       <w:pPr>
         <w:pStyle w:val="Heading3"/>
       </w:pPr>
-      <w:bookmarkStart w:id="35" w:name="_Toc86164804"/>
-      <w:r>
-        <w:lastRenderedPageBreak/>
+      <w:bookmarkStart w:id="35" w:name="_Toc86934591"/>
+      <w:r>
         <w:t>Example where Everything is Correct</w:t>
       </w:r>
       <w:bookmarkEnd w:id="35"/>
@@ -8263,7 +8255,7 @@
       <w:pPr>
         <w:pStyle w:val="Heading3"/>
       </w:pPr>
-      <w:bookmarkStart w:id="36" w:name="_Toc86164805"/>
+      <w:bookmarkStart w:id="36" w:name="_Toc86934592"/>
       <w:r>
         <w:t>Breakdown of the Correct Output Example</w:t>
       </w:r>
@@ -8333,9 +8325,8 @@
       <w:pPr>
         <w:pStyle w:val="Heading3"/>
       </w:pPr>
-      <w:bookmarkStart w:id="37" w:name="_Toc86164806"/>
-      <w:r>
-        <w:lastRenderedPageBreak/>
+      <w:bookmarkStart w:id="37" w:name="_Toc86934593"/>
+      <w:r>
         <w:t>Example where a Typo is Introduced</w:t>
       </w:r>
       <w:bookmarkEnd w:id="37"/>
@@ -8431,9 +8422,8 @@
       <w:pPr>
         <w:pStyle w:val="Heading1"/>
       </w:pPr>
-      <w:bookmarkStart w:id="38" w:name="_Toc86164807"/>
-      <w:r>
-        <w:lastRenderedPageBreak/>
+      <w:bookmarkStart w:id="38" w:name="_Toc86934594"/>
+      <w:r>
         <w:t>Troubleshooting Common Issues</w:t>
       </w:r>
       <w:bookmarkEnd w:id="38"/>
@@ -8446,7 +8436,7 @@
         </w:rPr>
       </w:pPr>
       <w:bookmarkStart w:id="39" w:name="_Toc71017755"/>
-      <w:bookmarkStart w:id="40" w:name="_Toc86164808"/>
+      <w:bookmarkStart w:id="40" w:name="_Toc86934595"/>
       <w:r>
         <w:rPr>
           <w:lang w:val="en-US"/>
@@ -8619,7 +8609,6 @@
         <w:rPr>
           <w:lang w:val="en-US"/>
         </w:rPr>
-        <w:lastRenderedPageBreak/>
         <w:t>Step 4) Next you can open FLO and locate the submission box for the associated practical you are trying to submit. These will be located just under the folder for that practical. As seen circled below.</w:t>
       </w:r>
     </w:p>
@@ -8713,12 +8702,11 @@
         </w:rPr>
       </w:pPr>
       <w:bookmarkStart w:id="41" w:name="_Toc71017757"/>
-      <w:bookmarkStart w:id="42" w:name="_Toc86164809"/>
-      <w:r>
-        <w:rPr>
-          <w:lang w:val="en-US"/>
-        </w:rPr>
-        <w:lastRenderedPageBreak/>
+      <w:bookmarkStart w:id="42" w:name="_Toc86934596"/>
+      <w:r>
+        <w:rPr>
+          <w:lang w:val="en-US"/>
+        </w:rPr>
         <w:t>Troubleshooting IntelliJ Project not allowing Run or Build</w:t>
       </w:r>
       <w:bookmarkEnd w:id="41"/>
@@ -8733,7 +8721,7 @@
         </w:rPr>
       </w:pPr>
       <w:bookmarkStart w:id="43" w:name="_Toc71017758"/>
-      <w:bookmarkStart w:id="44" w:name="_Toc86164810"/>
+      <w:bookmarkStart w:id="44" w:name="_Toc86934597"/>
       <w:r>
         <w:rPr>
           <w:lang w:val="en-US"/>
@@ -8889,12 +8877,11 @@
         </w:rPr>
       </w:pPr>
       <w:bookmarkStart w:id="45" w:name="_Toc71017759"/>
-      <w:bookmarkStart w:id="46" w:name="_Toc86164811"/>
-      <w:r>
-        <w:rPr>
-          <w:lang w:val="en-US"/>
-        </w:rPr>
-        <w:lastRenderedPageBreak/>
+      <w:bookmarkStart w:id="46" w:name="_Toc86934598"/>
+      <w:r>
+        <w:rPr>
+          <w:lang w:val="en-US"/>
+        </w:rPr>
         <w:t>Solution 2: JDK Not Found</w:t>
       </w:r>
       <w:bookmarkEnd w:id="45"/>
@@ -9139,7 +9126,6 @@
         <w:rPr>
           <w:lang w:val="en-US"/>
         </w:rPr>
-        <w:lastRenderedPageBreak/>
         <w:t>Step 4) Make sure the circled dropdown in the image below matches the save JDK version you selected in the previous steps. Then click OK.</w:t>
       </w:r>
     </w:p>
@@ -9199,7 +9185,7 @@
         </w:rPr>
       </w:pPr>
       <w:bookmarkStart w:id="47" w:name="_Toc71017762"/>
-      <w:bookmarkStart w:id="48" w:name="_Toc86164812"/>
+      <w:bookmarkStart w:id="48" w:name="_Toc86934599"/>
       <w:r>
         <w:rPr>
           <w:lang w:val="en-US"/>
@@ -9346,9 +9332,8 @@
       <w:pPr>
         <w:pStyle w:val="Heading1"/>
       </w:pPr>
-      <w:bookmarkStart w:id="49" w:name="_Toc86164813"/>
-      <w:r>
-        <w:lastRenderedPageBreak/>
+      <w:bookmarkStart w:id="49" w:name="_Toc86934600"/>
+      <w:r>
         <w:t>Code Examples</w:t>
       </w:r>
       <w:bookmarkEnd w:id="49"/>
@@ -9358,7 +9343,7 @@
         <w:pStyle w:val="Heading2"/>
       </w:pPr>
       <w:bookmarkStart w:id="50" w:name="_Ref67304205"/>
-      <w:bookmarkStart w:id="51" w:name="_Toc86164814"/>
+      <w:bookmarkStart w:id="51" w:name="_Toc86934601"/>
       <w:r>
         <w:t>Example of Input/Output</w:t>
       </w:r>
@@ -9948,11 +9933,7 @@
         <w:t>Step 5)</w:t>
       </w:r>
       <w:r>
-        <w:t xml:space="preserve"> After receiving the input from the user the next step is to calculate our result. This is stored in a new variable to clearly represent its purpose. “int result” similar to the previous int variable declaration creates a variable of type int and calls it “result”. Then we assign it a </w:t>
-      </w:r>
-      <w:r>
-        <w:lastRenderedPageBreak/>
-        <w:t>value based on that of our other variable. “ageInput + 1” will take the value from our age Input and add one to it. Eg, if the input were 5 it would now be 6 in result.</w:t>
+        <w:t xml:space="preserve"> After receiving the input from the user the next step is to calculate our result. This is stored in a new variable to clearly represent its purpose. “int result” similar to the previous int variable declaration creates a variable of type int and calls it “result”. Then we assign it a value based on that of our other variable. “ageInput + 1” will take the value from our age Input and add one to it. Eg, if the input were 5 it would now be 6 in result.</w:t>
       </w:r>
     </w:p>
     <w:p>
@@ -9978,7 +9959,7 @@
         <w:pStyle w:val="Heading2"/>
       </w:pPr>
       <w:bookmarkStart w:id="52" w:name="_Ref66178058"/>
-      <w:bookmarkStart w:id="53" w:name="_Toc86164815"/>
+      <w:bookmarkStart w:id="53" w:name="_Toc86934602"/>
       <w:r>
         <w:t>Example of Drill Exercise</w:t>
       </w:r>
@@ -10447,9 +10428,8 @@
       <w:pPr>
         <w:pStyle w:val="Heading2"/>
       </w:pPr>
-      <w:bookmarkStart w:id="55" w:name="_Toc86164816"/>
-      <w:r>
-        <w:lastRenderedPageBreak/>
+      <w:bookmarkStart w:id="55" w:name="_Toc86934603"/>
+      <w:r>
         <w:t>Separating Numbers into Individual Digits</w:t>
       </w:r>
       <w:bookmarkEnd w:id="54"/>
@@ -12590,9 +12570,8 @@
         <w:pStyle w:val="Heading2"/>
       </w:pPr>
       <w:bookmarkStart w:id="56" w:name="_Ref67304245"/>
-      <w:bookmarkStart w:id="57" w:name="_Toc86164817"/>
-      <w:r>
-        <w:lastRenderedPageBreak/>
+      <w:bookmarkStart w:id="57" w:name="_Toc86934604"/>
+      <w:r>
         <w:t>Example of Using Booleans for Output</w:t>
       </w:r>
       <w:bookmarkEnd w:id="56"/>
@@ -13380,9 +13359,8 @@
         <w:pStyle w:val="Heading2"/>
       </w:pPr>
       <w:bookmarkStart w:id="58" w:name="_Ref67304313"/>
-      <w:bookmarkStart w:id="59" w:name="_Toc86164818"/>
-      <w:r>
-        <w:lastRenderedPageBreak/>
+      <w:bookmarkStart w:id="59" w:name="_Toc86934605"/>
+      <w:r>
         <w:t>Example of Formatting with Math.round and DecimalFormat</w:t>
       </w:r>
       <w:bookmarkEnd w:id="58"/>
@@ -15234,12 +15212,11 @@
         </w:rPr>
       </w:pPr>
       <w:bookmarkStart w:id="60" w:name="_Ref67826113"/>
-      <w:bookmarkStart w:id="61" w:name="_Toc86164819"/>
-      <w:r>
-        <w:rPr>
-          <w:lang w:val="en-US"/>
-        </w:rPr>
-        <w:lastRenderedPageBreak/>
+      <w:bookmarkStart w:id="61" w:name="_Toc86934606"/>
+      <w:r>
+        <w:rPr>
+          <w:lang w:val="en-US"/>
+        </w:rPr>
         <w:t>Example of a Class (SaleItem)</w:t>
       </w:r>
       <w:bookmarkEnd w:id="60"/>
@@ -17188,12 +17165,11 @@
         </w:rPr>
       </w:pPr>
       <w:bookmarkStart w:id="62" w:name="_Ref67826121"/>
-      <w:bookmarkStart w:id="63" w:name="_Toc86164820"/>
-      <w:r>
-        <w:rPr>
-          <w:lang w:val="en-US"/>
-        </w:rPr>
-        <w:lastRenderedPageBreak/>
+      <w:bookmarkStart w:id="63" w:name="_Toc86934607"/>
+      <w:r>
+        <w:rPr>
+          <w:lang w:val="en-US"/>
+        </w:rPr>
         <w:t>How to Approach Checkpoints with Multiple Parts</w:t>
       </w:r>
       <w:bookmarkEnd w:id="62"/>
@@ -18860,12 +18836,11 @@
         </w:rPr>
       </w:pPr>
       <w:bookmarkStart w:id="64" w:name="_Ref68259512"/>
-      <w:bookmarkStart w:id="65" w:name="_Toc86164821"/>
-      <w:r>
-        <w:rPr>
-          <w:lang w:val="en-US"/>
-        </w:rPr>
-        <w:lastRenderedPageBreak/>
+      <w:bookmarkStart w:id="65" w:name="_Toc86934608"/>
+      <w:r>
+        <w:rPr>
+          <w:lang w:val="en-US"/>
+        </w:rPr>
         <w:t>Types of Loops and When to Use Them</w:t>
       </w:r>
       <w:bookmarkEnd w:id="64"/>
@@ -20309,12 +20284,11 @@
         </w:rPr>
       </w:pPr>
       <w:bookmarkStart w:id="66" w:name="_Ref68259517"/>
-      <w:bookmarkStart w:id="67" w:name="_Toc86164822"/>
-      <w:r>
-        <w:rPr>
-          <w:lang w:val="en-US"/>
-        </w:rPr>
-        <w:lastRenderedPageBreak/>
+      <w:bookmarkStart w:id="67" w:name="_Toc86934609"/>
+      <w:r>
+        <w:rPr>
+          <w:lang w:val="en-US"/>
+        </w:rPr>
         <w:t>Switch Statement Example</w:t>
       </w:r>
       <w:bookmarkEnd w:id="66"/>
@@ -21354,12 +21328,11 @@
         </w:rPr>
       </w:pPr>
       <w:bookmarkStart w:id="68" w:name="_Ref68259522"/>
-      <w:bookmarkStart w:id="69" w:name="_Toc86164823"/>
-      <w:r>
-        <w:rPr>
-          <w:lang w:val="en-US"/>
-        </w:rPr>
-        <w:lastRenderedPageBreak/>
+      <w:bookmarkStart w:id="69" w:name="_Toc86934610"/>
+      <w:r>
+        <w:rPr>
+          <w:lang w:val="en-US"/>
+        </w:rPr>
         <w:t>Writing Drills with Methods</w:t>
       </w:r>
       <w:bookmarkEnd w:id="68"/>
@@ -22629,12 +22602,11 @@
       </w:pPr>
       <w:bookmarkStart w:id="70" w:name="_Ref68259526"/>
       <w:bookmarkStart w:id="71" w:name="_Ref68259530"/>
-      <w:bookmarkStart w:id="72" w:name="_Toc86164824"/>
-      <w:r>
-        <w:rPr>
-          <w:lang w:val="en-US"/>
-        </w:rPr>
-        <w:lastRenderedPageBreak/>
+      <w:bookmarkStart w:id="72" w:name="_Toc86934611"/>
+      <w:r>
+        <w:rPr>
+          <w:lang w:val="en-US"/>
+        </w:rPr>
         <w:t>Arrays Example</w:t>
       </w:r>
       <w:bookmarkEnd w:id="70"/>
@@ -23945,23 +23917,22 @@
       <w:pPr>
         <w:pStyle w:val="Heading1"/>
       </w:pPr>
-      <w:bookmarkStart w:id="73" w:name="_Ref66653591"/>
-      <w:bookmarkStart w:id="74" w:name="_Toc86164825"/>
-      <w:r>
-        <w:lastRenderedPageBreak/>
+      <w:bookmarkStart w:id="73" w:name="_Toc86934612"/>
+      <w:bookmarkStart w:id="74" w:name="_Ref66653591"/>
+      <w:r>
         <w:t>Other General Topics</w:t>
       </w:r>
+      <w:bookmarkEnd w:id="73"/>
+    </w:p>
+    <w:p>
+      <w:pPr>
+        <w:pStyle w:val="Heading2"/>
+      </w:pPr>
+      <w:bookmarkStart w:id="75" w:name="_Toc86934613"/>
+      <w:r>
+        <w:t>Naming Things (Variables/Methods/Classes)</w:t>
+      </w:r>
       <w:bookmarkEnd w:id="74"/>
-    </w:p>
-    <w:p>
-      <w:pPr>
-        <w:pStyle w:val="Heading2"/>
-      </w:pPr>
-      <w:bookmarkStart w:id="75" w:name="_Toc86164826"/>
-      <w:r>
-        <w:t>Naming Things (Variables/Methods/Classes)</w:t>
-      </w:r>
-      <w:bookmarkEnd w:id="73"/>
       <w:bookmarkEnd w:id="75"/>
     </w:p>
     <w:p>
@@ -24273,9 +24244,8 @@
       </w:pPr>
       <w:bookmarkStart w:id="76" w:name="_Ref71018133"/>
       <w:bookmarkStart w:id="77" w:name="_Ref71018153"/>
-      <w:bookmarkStart w:id="78" w:name="_Toc86164827"/>
-      <w:r>
-        <w:lastRenderedPageBreak/>
+      <w:bookmarkStart w:id="78" w:name="_Toc86934614"/>
+      <w:r>
         <w:t>Tips for Writing Useful Comments</w:t>
       </w:r>
       <w:bookmarkEnd w:id="76"/>
@@ -24447,9 +24417,8 @@
         <w:pStyle w:val="Heading2"/>
       </w:pPr>
       <w:bookmarkStart w:id="79" w:name="_Ref71018157"/>
-      <w:bookmarkStart w:id="80" w:name="_Toc86164828"/>
-      <w:r>
-        <w:lastRenderedPageBreak/>
+      <w:bookmarkStart w:id="80" w:name="_Toc86934615"/>
+      <w:r>
         <w:t>Debugging Strategies</w:t>
       </w:r>
       <w:bookmarkEnd w:id="79"/>
@@ -24475,7 +24444,7 @@
       <w:pPr>
         <w:pStyle w:val="Heading3"/>
       </w:pPr>
-      <w:bookmarkStart w:id="81" w:name="_Toc86164829"/>
+      <w:bookmarkStart w:id="81" w:name="_Toc86934616"/>
       <w:r>
         <w:t>Debugging Strategy One: Print Stuff Out</w:t>
       </w:r>
@@ -24533,18 +24502,14 @@
         <w:jc w:val="both"/>
       </w:pPr>
       <w:r>
-        <w:t xml:space="preserve">The problem you will find with hard coding this sort of debugging into your code is that sometimes you will forget to remove the messages. To some extent you can mitigate this issue by setting up a variable or similar technique where you can turn debugging on and off. This way you can write an if statement to only show the debug information when debugging </w:t>
-      </w:r>
-      <w:r>
-        <w:lastRenderedPageBreak/>
-        <w:t>is on. If you are just testing with debug messages to find a problem and then removing those messages just after that will also solve this problem.</w:t>
+        <w:t>The problem you will find with hard coding this sort of debugging into your code is that sometimes you will forget to remove the messages. To some extent you can mitigate this issue by setting up a variable or similar technique where you can turn debugging on and off. This way you can write an if statement to only show the debug information when debugging is on. If you are just testing with debug messages to find a problem and then removing those messages just after that will also solve this problem.</w:t>
       </w:r>
     </w:p>
     <w:p>
       <w:pPr>
         <w:pStyle w:val="Heading3"/>
       </w:pPr>
-      <w:bookmarkStart w:id="82" w:name="_Toc86164830"/>
+      <w:bookmarkStart w:id="82" w:name="_Toc86934617"/>
       <w:r>
         <w:t>Debug Strategy Two: Use Breakpoints</w:t>
       </w:r>
@@ -24688,7 +24653,6 @@
         <w:rPr>
           <w:noProof/>
         </w:rPr>
-        <w:lastRenderedPageBreak/>
         <w:drawing>
           <wp:inline distT="0" distB="0" distL="0" distR="0" wp14:anchorId="3E2D922A" wp14:editId="754D2FFE">
             <wp:extent cx="4493016" cy="2169042"/>
@@ -24802,7 +24766,6 @@
         <w:jc w:val="both"/>
       </w:pPr>
       <w:r>
-        <w:lastRenderedPageBreak/>
         <w:t>You will notice that the line is now highlighted showing the current line you have pause at in the program. This will change as you continue to move around in the program based on using the different tools it provides.</w:t>
       </w:r>
     </w:p>
@@ -25022,11 +24985,7 @@
         <w:jc w:val="both"/>
       </w:pPr>
       <w:r>
-        <w:t xml:space="preserve">The second with an angled arrow performs a “Step Over”. What this means is that it will step forward a line. If that line contains a method or code that is executed </w:t>
-      </w:r>
-      <w:r>
-        <w:lastRenderedPageBreak/>
-        <w:t>somewhere else, it will not follow the execution to that point and will stay in the current method. You will normally use this to step through until you find something suspicious. And then use the “Step Into” to check in more detail.</w:t>
+        <w:t>The second with an angled arrow performs a “Step Over”. What this means is that it will step forward a line. If that line contains a method or code that is executed somewhere else, it will not follow the execution to that point and will stay in the current method. You will normally use this to step through until you find something suspicious. And then use the “Step Into” to check in more detail.</w:t>
       </w:r>
     </w:p>
     <w:p>

</xml_diff>